<commit_message>
model update to the chainsaw model
</commit_message>
<xml_diff>
--- a/supp_v5.docx
+++ b/supp_v5.docx
@@ -49,7 +49,7 @@
         <w:t xml:space="preserve"> </w:t>
       </w:r>
       <w:r>
-        <w:t xml:space="preserve">controlled</w:t>
+        <w:t xml:space="preserve">influenced</w:t>
       </w:r>
       <w:r>
         <w:t xml:space="preserve"> </w:t>
@@ -61,13 +61,19 @@
         <w:t xml:space="preserve"> </w:t>
       </w:r>
       <w:r>
-        <w:t xml:space="preserve">hydraulic</w:t>
-      </w:r>
-      <w:r>
-        <w:t xml:space="preserve"> </w:t>
-      </w:r>
-      <w:r>
-        <w:t xml:space="preserve">geometry:</w:t>
+        <w:t xml:space="preserve">largest</w:t>
+      </w:r>
+      <w:r>
+        <w:t xml:space="preserve"> </w:t>
+      </w:r>
+      <w:r>
+        <w:t xml:space="preserve">turbulent</w:t>
+      </w:r>
+      <w:r>
+        <w:t xml:space="preserve"> </w:t>
+      </w:r>
+      <w:r>
+        <w:t xml:space="preserve">eddies:</w:t>
       </w:r>
       <w:r>
         <w:t xml:space="preserve"> </w:t>
@@ -325,7 +331,7 @@
         <w:pStyle w:val="FirstParagraph"/>
       </w:pPr>
       <w:r>
-        <w:t xml:space="preserve">This supplementary information contains 4 texts, 3 figures and 2 tables. Please consult</w:t>
+        <w:t xml:space="preserve">This supplementary information contains 4 texts, 3 figures and 3 tables. Please consult</w:t>
       </w:r>
       <w:r>
         <w:t xml:space="preserve"> </w:t>
@@ -346,13 +352,13 @@
       </w:r>
     </w:p>
     <w:bookmarkEnd w:id="22"/>
-    <w:bookmarkStart w:id="23" w:name="X9109a1df0ad8c30e4f4814a79180d319f306a1d"/>
+    <w:bookmarkStart w:id="23" w:name="X51f23e3acda7e3eeae793dd457412806b305fa3"/>
     <w:p>
       <w:pPr>
         <w:pStyle w:val="Heading2"/>
       </w:pPr>
       <w:r>
-        <w:t xml:space="preserve">Test S1: Filtering procedure for hydraulics data</w:t>
+        <w:t xml:space="preserve">Test S1: Estimating how many SWOT rivers are hydraulically wide</w:t>
       </w:r>
     </w:p>
     <w:p>
@@ -360,7 +366,7 @@
         <w:pStyle w:val="FirstParagraph"/>
       </w:pPr>
       <w:r>
-        <w:t xml:space="preserve">To quantify how frequently SWOT-observable rivers are also inefficient river channels (section 2 of main text), we used the dataset of field-measured river hydraulics in</w:t>
+        <w:t xml:space="preserve">To quantify how frequently SWOT-observable rivers are also hydraulically wide river channels (section 3 of main text), we used the dataset of field-measured river hydraulics in</w:t>
       </w:r>
       <w:r>
         <w:t xml:space="preserve"> </w:t>
@@ -369,7 +375,22 @@
         <w:t xml:space="preserve">Brinkerhoff et al. (2019)</w:t>
       </w:r>
       <w:r>
-        <w:t xml:space="preserve">. That dataset has over 500,000 discrete measurements of river width, velocity, area, and discharge that were made by the United States Geological Survey (USGS) to calibrate streamgauge rating curves. Here, we descirbe how this dataset was filtered down to 171,553 measurements to meet the assumptions in our conceptual model.</w:t>
+        <w:t xml:space="preserve">. That dataset has over 500,000 discrete measurements of river width, velocity, area, and discharge that were made by the United States Geological Survey (USGS) to calibrate streamgauge rating curves. Here, we describe how this dataset was filtered down to 171,553 measurements and how we quantified what was</w:t>
+      </w:r>
+      <w:r>
+        <w:t xml:space="preserve"> </w:t>
+      </w:r>
+      <w:r>
+        <w:t xml:space="preserve">‘</w:t>
+      </w:r>
+      <w:r>
+        <w:t xml:space="preserve">hydraulically wide</w:t>
+      </w:r>
+      <w:r>
+        <w:t xml:space="preserve">’</w:t>
+      </w:r>
+      <w:r>
+        <w:t xml:space="preserve">.</w:t>
       </w:r>
     </w:p>
     <w:p>
@@ -377,7 +398,7 @@
         <w:pStyle w:val="BodyText"/>
       </w:pPr>
       <w:r>
-        <w:t xml:space="preserve">First, we removed all measurements missing data, measurements tagged by the USGS as</w:t>
+        <w:t xml:space="preserve">First, we removed all measurements tagged by the USGS as</w:t>
       </w:r>
       <w:r>
         <w:t xml:space="preserve"> </w:t>
@@ -392,7 +413,7 @@
         <w:t xml:space="preserve">’</w:t>
       </w:r>
       <w:r>
-        <w:t xml:space="preserve">, measurements with impossible values, or measurements of 0. While this would indicate a dry channel, our hydraulic geometry model necessitates within-bank flow. Likewise, because hydraulic geometry only applies to within-bank flows and not flood events, we had to remove all overbank flows. This was done by first filtering for sites with at least 20 measurements (to build robust estimates of bankfull hydraulics) and then calculating bankfull width and depth as the width or depth with a return period of two years. While the only true way to calculate bankfull hydraulics is manually in the field, this was ovbiously impractical. A two year return period is a standard approximation for determining out-of-bank flow in single-channel meandering rivers and was the method used by</w:t>
+        <w:t xml:space="preserve">, measurements with impossible values, or measurements of 0. While this would indicate a dry channel, our hydraulic geometry model necessitates within-bank flow. Likewise, because hydraulic geometry only applies to within-bank flows and not flood events, we remove all overbank flows. This was done by first filtering for sites with at least 20 measurements (to build robust estimates of bankfull hydraulics) and then calculating bankfull width and depth as the width or depth with a return period of two years. While the only true way to calculate bankfull hydraulics is manually in the field, this is obviously impractical here. A two year return period is a standard approximation for determining out-of-bank flow in single-channel meandering rivers and was the method used by</w:t>
       </w:r>
       <w:r>
         <w:t xml:space="preserve"> </w:t>
@@ -402,6 +423,105 @@
       </w:r>
       <w:r>
         <w:t xml:space="preserve">. We then removed all measurements with a width or depth beyond their respective at-a-station 2 year values.</w:t>
+      </w:r>
+    </w:p>
+    <w:p>
+      <w:pPr>
+        <w:pStyle w:val="BodyText"/>
+      </w:pPr>
+      <w:r>
+        <w:t xml:space="preserve">After joining this dataset with the hydraulics measurements provided with the 763</w:t>
+      </w:r>
+      <w:r>
+        <w:t xml:space="preserve"> </w:t>
+      </w:r>
+      <m:oMath>
+        <m:sSub>
+          <m:e>
+            <m:r>
+              <m:t>k</m:t>
+            </m:r>
+          </m:e>
+          <m:sub>
+            <m:r>
+              <m:t>600</m:t>
+            </m:r>
+          </m:sub>
+        </m:sSub>
+      </m:oMath>
+      <w:r>
+        <w:t xml:space="preserve"> </w:t>
+      </w:r>
+      <w:r>
+        <w:t xml:space="preserve">measurements, we classified each measurement as hydraulically wide if its hydraulic radius was within 4% of its mean flow depth. Hydraulic radius was calculated assuming a rectangular channel such that</w:t>
+      </w:r>
+      <w:r>
+        <w:t xml:space="preserve"> </w:t>
+      </w:r>
+      <m:oMath>
+        <m:sSub>
+          <m:e>
+            <m:r>
+              <m:t>R</m:t>
+            </m:r>
+          </m:e>
+          <m:sub>
+            <m:r>
+              <m:t>H</m:t>
+            </m:r>
+          </m:sub>
+        </m:sSub>
+        <m:r>
+          <m:rPr>
+            <m:sty m:val="p"/>
+          </m:rPr>
+          <m:t>=</m:t>
+        </m:r>
+        <m:r>
+          <m:t>2</m:t>
+        </m:r>
+        <m:r>
+          <m:t>H</m:t>
+        </m:r>
+        <m:r>
+          <m:rPr>
+            <m:sty m:val="p"/>
+          </m:rPr>
+          <m:t>+</m:t>
+        </m:r>
+        <m:r>
+          <m:t>W</m:t>
+        </m:r>
+      </m:oMath>
+      <w:r>
+        <w:t xml:space="preserve">. Because these measurements were almost entirely made at streamgauges, which generally have a location bias favoring stable channels near bridges and other structures that yield lower width dynamics than those observed away from gauges</w:t>
+      </w:r>
+      <w:r>
+        <w:t xml:space="preserve"> </w:t>
+      </w:r>
+      <w:r>
+        <w:t xml:space="preserve">(Allen and Pavelsky, 2015; Park, 1977)</w:t>
+      </w:r>
+      <w:r>
+        <w:t xml:space="preserve">, we used a wider threshold of 4%. In the</w:t>
+      </w:r>
+      <w:r>
+        <w:t xml:space="preserve"> </w:t>
+      </w:r>
+      <w:r>
+        <w:t xml:space="preserve">‘</w:t>
+      </w:r>
+      <w:r>
+        <w:t xml:space="preserve">width-limited</w:t>
+      </w:r>
+      <w:r>
+        <w:t xml:space="preserve">’</w:t>
+      </w:r>
+      <w:r>
+        <w:t xml:space="preserve"> </w:t>
+      </w:r>
+      <w:r>
+        <w:t xml:space="preserve">scenario common at streamgauges, the hydraulic radius is likely further from the mean flow depth than would occur naturally. The slightly more liberal threshold of 4% allowed for implicit accounting for this sampling bias. For gas exchange velocity model fitting however, we continued to use the more conservative (and theoretically defensibl) threshold of 1%.</w:t>
       </w:r>
     </w:p>
     <w:bookmarkEnd w:id="23"/>
@@ -417,6 +537,14 @@
     <w:p>
       <w:pPr>
         <w:pStyle w:val="FirstParagraph"/>
+      </w:pPr>
+      <w:r>
+        <w:t xml:space="preserve">In this text we explain in detail how BIKER’s hyperparameter values were set for each river.</w:t>
+      </w:r>
+    </w:p>
+    <w:p>
+      <w:pPr>
+        <w:pStyle w:val="BodyText"/>
       </w:pPr>
       <w:r>
         <w:t xml:space="preserve">We assign prior hyperparameters using SWOT data only. All priors are formalized within the model as truncated normal distributions of the log-transformed terms such that</w:t>
@@ -882,9 +1010,29 @@
       <w:r>
         <w:t xml:space="preserve"> </w:t>
       </w:r>
-      <w:r>
-        <w:t xml:space="preserve">$\gamma_{k_600}}$</w:t>
-      </w:r>
+      <m:oMath>
+        <m:sSub>
+          <m:e>
+            <m:r>
+              <m:t>γ</m:t>
+            </m:r>
+          </m:e>
+          <m:sub>
+            <m:sSub>
+              <m:e>
+                <m:r>
+                  <m:t>k</m:t>
+                </m:r>
+              </m:e>
+              <m:sub>
+                <m:r>
+                  <m:t>600</m:t>
+                </m:r>
+              </m:sub>
+            </m:sSub>
+          </m:sub>
+        </m:sSub>
+      </m:oMath>
       <w:r>
         <w:t xml:space="preserve"> </w:t>
       </w:r>
@@ -922,6 +1070,18 @@
       </w:r>
       <w:r>
         <w:t xml:space="preserve">using the standard model error from equation 6 in the main text and as fit on the data shown in Figure 3a.</w:t>
+      </w:r>
+    </w:p>
+    <w:p>
+      <w:pPr>
+        <w:pStyle w:val="BodyText"/>
+      </w:pPr>
+      <w:r>
+        <w:rPr>
+          <w:bCs/>
+          <w:b/>
+        </w:rPr>
+        <w:t xml:space="preserve">NEEDS TO BE REDONE</w:t>
       </w:r>
     </w:p>
     <w:p>
@@ -1059,6 +1219,14 @@
         <w:pStyle w:val="FirstParagraph"/>
       </w:pPr>
       <w:r>
+        <w:t xml:space="preserve">In this text, we explain the BIKER validation setup in detail.</w:t>
+      </w:r>
+    </w:p>
+    <w:p>
+      <w:pPr>
+        <w:pStyle w:val="BodyText"/>
+      </w:pPr>
+      <w:r>
         <w:t xml:space="preserve">Regardless of the validation setup or SWOT error budget used, we do not have observed</w:t>
       </w:r>
       <w:r>
@@ -1448,6 +1616,40 @@
     <w:p>
       <w:pPr>
         <w:pStyle w:val="FirstParagraph"/>
+      </w:pPr>
+      <w:r>
+        <w:t xml:space="preserve">Here, we explain how</w:t>
+      </w:r>
+      <w:r>
+        <w:t xml:space="preserve"> </w:t>
+      </w:r>
+      <m:oMath>
+        <m:r>
+          <m:t>C</m:t>
+        </m:r>
+        <m:sSub>
+          <m:e>
+            <m:r>
+              <m:t>O</m:t>
+            </m:r>
+          </m:e>
+          <m:sub>
+            <m:r>
+              <m:t>2</m:t>
+            </m:r>
+          </m:sub>
+        </m:sSub>
+      </m:oMath>
+      <w:r>
+        <w:t xml:space="preserve"> </w:t>
+      </w:r>
+      <w:r>
+        <w:t xml:space="preserve">fluxes were calcualted for each simulated SWOT river.</w:t>
+      </w:r>
+    </w:p>
+    <w:p>
+      <w:pPr>
+        <w:pStyle w:val="BodyText"/>
       </w:pPr>
       <w:r>
         <w:t xml:space="preserve">To calculate</w:t>
@@ -1931,8 +2133,18 @@
     </w:p>
     <w:p>
       <w:pPr>
-        <w:pStyle w:val="CaptionedFigure"/>
-      </w:pPr>
+        <w:pStyle w:val="FirstParagraph"/>
+      </w:pPr>
+      <w:r>
+        <w:rPr>
+          <w:bCs/>
+          <w:b/>
+        </w:rPr>
+        <w:t xml:space="preserve">UPDATE</w:t>
+      </w:r>
+      <w:r>
+        <w:t xml:space="preserve"> </w:t>
+      </w:r>
       <w:r>
         <w:drawing>
           <wp:inline>
@@ -1976,14 +2188,6 @@
         </w:drawing>
       </w:r>
     </w:p>
-    <w:p>
-      <w:pPr>
-        <w:pStyle w:val="ImageCaption"/>
-      </w:pPr>
-      <w:r>
-        <w:t xml:space="preserve">Figure S1: Flowchart of the entire study’s workflow</w:t>
-      </w:r>
-    </w:p>
     <w:bookmarkEnd w:id="28"/>
     <w:bookmarkStart w:id="30" w:name="figure-s2"/>
     <w:p>
@@ -2142,7 +2346,348 @@
           <w:iCs/>
           <w:i/>
         </w:rPr>
-        <w:t xml:space="preserve">Table S1: Validation metrics used in this study, where r is the correlation coefficient, Nt is number of observations and i is the specific observation. σ refers to the variance of the sample and μ refers to the mean of the sample. As is standard, a carrot accent indicates the predicted value.</w:t>
+        <w:t xml:space="preserve">Table S1: Studies that gas exchange velocity measurements come from.</w:t>
+      </w:r>
+      <w:r>
+        <w:rPr>
+          <w:iCs/>
+          <w:i/>
+        </w:rPr>
+        <w:t xml:space="preserve"> </w:t>
+      </w:r>
+      <w:r>
+        <w:rPr>
+          <w:iCs/>
+          <w:i/>
+        </w:rPr>
+        <w:t xml:space="preserve">‘</w:t>
+      </w:r>
+      <w:r>
+        <w:rPr>
+          <w:iCs/>
+          <w:i/>
+        </w:rPr>
+        <w:t xml:space="preserve">Study</w:t>
+      </w:r>
+      <w:r>
+        <w:rPr>
+          <w:iCs/>
+          <w:i/>
+        </w:rPr>
+        <w:t xml:space="preserve">’</w:t>
+      </w:r>
+      <w:r>
+        <w:rPr>
+          <w:iCs/>
+          <w:i/>
+        </w:rPr>
+        <w:t xml:space="preserve"> </w:t>
+      </w:r>
+      <w:r>
+        <w:rPr>
+          <w:iCs/>
+          <w:i/>
+        </w:rPr>
+        <w:t xml:space="preserve">refers to the paper from which these measurements were taken. Any data wrangling was done by those authors.</w:t>
+      </w:r>
+      <w:r>
+        <w:rPr>
+          <w:iCs/>
+          <w:i/>
+        </w:rPr>
+        <w:t xml:space="preserve"> </w:t>
+      </w:r>
+      <w:r>
+        <w:rPr>
+          <w:iCs/>
+          <w:i/>
+        </w:rPr>
+        <w:t xml:space="preserve">‘</w:t>
+      </w:r>
+      <w:r>
+        <w:rPr>
+          <w:iCs/>
+          <w:i/>
+        </w:rPr>
+        <w:t xml:space="preserve">Field Workers</w:t>
+      </w:r>
+      <w:r>
+        <w:rPr>
+          <w:iCs/>
+          <w:i/>
+        </w:rPr>
+        <w:t xml:space="preserve">’</w:t>
+      </w:r>
+      <w:r>
+        <w:rPr>
+          <w:iCs/>
+          <w:i/>
+        </w:rPr>
+        <w:t xml:space="preserve"> </w:t>
+      </w:r>
+      <w:r>
+        <w:rPr>
+          <w:iCs/>
+          <w:i/>
+        </w:rPr>
+        <w:t xml:space="preserve">refers to who actually made the measurements. The Raymond et al. (2012) dataset is itself a meta-analysis. Please see that paper for how those measurements were collected. We used the set of measurements ultimately published by Ulseth et al. 2019.</w:t>
+      </w:r>
+    </w:p>
+    <w:tbl>
+      <w:tblPr>
+        <w:tblStyle w:val="Table"/>
+        <w:tblW w:type="auto" w:w="0"/>
+        <w:tblLook w:firstRow="1" w:lastRow="0" w:firstColumn="0" w:lastColumn="0" w:noHBand="0" w:noVBand="0" w:val="0020"/>
+      </w:tblPr>
+      <w:tblGrid>
+        <w:gridCol w:w="2640"/>
+        <w:gridCol w:w="2640"/>
+        <w:gridCol w:w="2640"/>
+      </w:tblGrid>
+      <w:tr>
+        <w:trPr>
+          <w:tblHeader w:val="true"/>
+        </w:trPr>
+        <w:tc>
+          <w:tcPr/>
+          <w:p>
+            <w:pPr>
+              <w:pStyle w:val="Compact"/>
+              <w:jc w:val="left"/>
+            </w:pPr>
+            <w:r>
+              <w:rPr>
+                <w:bCs/>
+                <w:b/>
+              </w:rPr>
+              <w:t xml:space="preserve">Study</w:t>
+            </w:r>
+          </w:p>
+        </w:tc>
+        <w:tc>
+          <w:tcPr/>
+          <w:p>
+            <w:pPr>
+              <w:pStyle w:val="Compact"/>
+              <w:jc w:val="left"/>
+            </w:pPr>
+            <w:r>
+              <w:rPr>
+                <w:bCs/>
+                <w:b/>
+              </w:rPr>
+              <w:t xml:space="preserve">Workers</w:t>
+            </w:r>
+          </w:p>
+        </w:tc>
+        <w:tc>
+          <w:tcPr/>
+          <w:p>
+            <w:pPr>
+              <w:pStyle w:val="Compact"/>
+              <w:jc w:val="left"/>
+            </w:pPr>
+            <w:r>
+              <w:rPr>
+                <w:bCs/>
+                <w:b/>
+              </w:rPr>
+              <w:t xml:space="preserve">Number of measurements</w:t>
+            </w:r>
+          </w:p>
+        </w:tc>
+      </w:tr>
+      <w:tr>
+        <w:tc>
+          <w:tcPr/>
+          <w:p>
+            <w:pPr>
+              <w:pStyle w:val="Compact"/>
+              <w:jc w:val="left"/>
+            </w:pPr>
+            <w:r>
+              <w:t xml:space="preserve">Ulseth et al. (2019)</w:t>
+            </w:r>
+          </w:p>
+        </w:tc>
+        <w:tc>
+          <w:tcPr/>
+          <w:p>
+            <w:pPr>
+              <w:pStyle w:val="Compact"/>
+              <w:jc w:val="left"/>
+            </w:pPr>
+            <w:r>
+              <w:t xml:space="preserve">Ulseth et al. (2019)</w:t>
+            </w:r>
+          </w:p>
+        </w:tc>
+        <w:tc>
+          <w:tcPr/>
+          <w:p>
+            <w:pPr>
+              <w:pStyle w:val="Compact"/>
+            </w:pPr>
+          </w:p>
+        </w:tc>
+      </w:tr>
+      <w:tr>
+        <w:tc>
+          <w:tcPr/>
+          <w:p>
+            <w:pPr>
+              <w:pStyle w:val="Compact"/>
+              <w:jc w:val="left"/>
+            </w:pPr>
+            <w:r>
+              <w:t xml:space="preserve">Ulseth et al. (2019)</w:t>
+            </w:r>
+          </w:p>
+        </w:tc>
+        <w:tc>
+          <w:tcPr/>
+          <w:p>
+            <w:pPr>
+              <w:pStyle w:val="Compact"/>
+              <w:jc w:val="left"/>
+            </w:pPr>
+            <w:r>
+              <w:t xml:space="preserve">Hall and Madinger (2018)</w:t>
+            </w:r>
+          </w:p>
+        </w:tc>
+        <w:tc>
+          <w:tcPr/>
+          <w:p>
+            <w:pPr>
+              <w:pStyle w:val="Compact"/>
+            </w:pPr>
+          </w:p>
+        </w:tc>
+      </w:tr>
+      <w:tr>
+        <w:tc>
+          <w:tcPr/>
+          <w:p>
+            <w:pPr>
+              <w:pStyle w:val="Compact"/>
+              <w:jc w:val="left"/>
+            </w:pPr>
+            <w:r>
+              <w:t xml:space="preserve">Ulseth et al. (2019)</w:t>
+            </w:r>
+          </w:p>
+        </w:tc>
+        <w:tc>
+          <w:tcPr/>
+          <w:p>
+            <w:pPr>
+              <w:pStyle w:val="Compact"/>
+              <w:jc w:val="left"/>
+            </w:pPr>
+            <w:r>
+              <w:t xml:space="preserve">Schelker et al. (2016)</w:t>
+            </w:r>
+          </w:p>
+        </w:tc>
+        <w:tc>
+          <w:tcPr/>
+          <w:p>
+            <w:pPr>
+              <w:pStyle w:val="Compact"/>
+            </w:pPr>
+          </w:p>
+        </w:tc>
+      </w:tr>
+      <w:tr>
+        <w:tc>
+          <w:tcPr/>
+          <w:p>
+            <w:pPr>
+              <w:pStyle w:val="Compact"/>
+              <w:jc w:val="left"/>
+            </w:pPr>
+            <w:r>
+              <w:t xml:space="preserve">Ulseth et al. (2019)</w:t>
+            </w:r>
+          </w:p>
+        </w:tc>
+        <w:tc>
+          <w:tcPr/>
+          <w:p>
+            <w:pPr>
+              <w:pStyle w:val="Compact"/>
+              <w:jc w:val="left"/>
+            </w:pPr>
+            <w:r>
+              <w:t xml:space="preserve">Maurice et al. (2017)</w:t>
+            </w:r>
+          </w:p>
+        </w:tc>
+        <w:tc>
+          <w:tcPr/>
+          <w:p>
+            <w:pPr>
+              <w:pStyle w:val="Compact"/>
+            </w:pPr>
+          </w:p>
+        </w:tc>
+      </w:tr>
+      <w:tr>
+        <w:tc>
+          <w:tcPr/>
+          <w:p>
+            <w:pPr>
+              <w:pStyle w:val="Compact"/>
+              <w:jc w:val="left"/>
+            </w:pPr>
+            <w:r>
+              <w:t xml:space="preserve">Ulseth et al. (2019)</w:t>
+            </w:r>
+          </w:p>
+        </w:tc>
+        <w:tc>
+          <w:tcPr/>
+          <w:p>
+            <w:pPr>
+              <w:pStyle w:val="Compact"/>
+              <w:jc w:val="left"/>
+            </w:pPr>
+            <w:r>
+              <w:t xml:space="preserve">Raymond et al. (2012)</w:t>
+            </w:r>
+          </w:p>
+        </w:tc>
+        <w:tc>
+          <w:tcPr/>
+          <w:p>
+            <w:pPr>
+              <w:pStyle w:val="Compact"/>
+            </w:pPr>
+          </w:p>
+        </w:tc>
+      </w:tr>
+    </w:tbl>
+    <w:bookmarkEnd w:id="33"/>
+    <w:bookmarkStart w:id="34" w:name="table-s2"/>
+    <w:p>
+      <w:pPr>
+        <w:pStyle w:val="Heading2"/>
+      </w:pPr>
+      <w:r>
+        <w:t xml:space="preserve">Table S2</w:t>
+      </w:r>
+    </w:p>
+    <w:p>
+      <w:pPr>
+        <w:pStyle w:val="FirstParagraph"/>
+      </w:pPr>
+      <w:r>
+        <w:rPr>
+          <w:iCs/>
+          <w:i/>
+        </w:rPr>
+        <w:t xml:space="preserve">Table S2: Validation metrics used in this study, where r is the correlation coefficient, Nt is number of observations and i is the specific observation. σ refers to the variance of the sample and μ refers to the mean of the sample. As is standard, a carrot accent indicates the predicted value.</w:t>
       </w:r>
     </w:p>
     <w:tbl>
@@ -3502,14 +4047,14 @@
         </w:tc>
       </w:tr>
     </w:tbl>
-    <w:bookmarkEnd w:id="33"/>
-    <w:bookmarkStart w:id="34" w:name="table-s2"/>
+    <w:bookmarkEnd w:id="34"/>
+    <w:bookmarkStart w:id="35" w:name="table-s3"/>
     <w:p>
       <w:pPr>
         <w:pStyle w:val="Heading2"/>
       </w:pPr>
       <w:r>
-        <w:t xml:space="preserve">Table S2</w:t>
+        <w:t xml:space="preserve">Table S3</w:t>
       </w:r>
     </w:p>
     <w:p>
@@ -3521,7 +4066,7 @@
           <w:iCs/>
           <w:i/>
         </w:rPr>
-        <w:t xml:space="preserve">Table S2: Details on the 3 depth hydraulic geometry models used to estimate FCO2 from the SWOT rivers (section 2.4).</w:t>
+        <w:t xml:space="preserve">Table S3: Details on the 3 depth hydraulic geometry models used to estimate FCO2 from the SWOT rivers (section 2.4).</w:t>
       </w:r>
     </w:p>
     <w:tbl>
@@ -3894,8 +4439,8 @@
         </w:tc>
       </w:tr>
     </w:tbl>
-    <w:bookmarkEnd w:id="34"/>
-    <w:bookmarkStart w:id="50" w:name="references"/>
+    <w:bookmarkEnd w:id="35"/>
+    <w:bookmarkStart w:id="61" w:name="references"/>
     <w:p>
       <w:pPr>
         <w:pStyle w:val="Heading2"/>
@@ -3904,19 +4449,52 @@
         <w:t xml:space="preserve">References</w:t>
       </w:r>
     </w:p>
-    <w:bookmarkStart w:id="49" w:name="refs"/>
-    <w:bookmarkStart w:id="36" w:name="ref-beaulieuControlsGasTransfer2012a"/>
+    <w:bookmarkStart w:id="60" w:name="refs"/>
+    <w:bookmarkStart w:id="37" w:name="ref-allenPatternsRiverWidth2015"/>
     <w:p>
       <w:pPr>
         <w:pStyle w:val="Bibliography"/>
       </w:pPr>
       <w:r>
+        <w:t xml:space="preserve">Allen, G.H., Pavelsky, T.M., 2015. Patterns of river width and surface area revealed by the satellite-derived</w:t>
+      </w:r>
+      <w:r>
+        <w:t xml:space="preserve"> </w:t>
+      </w:r>
+      <w:r>
+        <w:t xml:space="preserve">North American River Width</w:t>
+      </w:r>
+      <w:r>
+        <w:t xml:space="preserve"> </w:t>
+      </w:r>
+      <w:r>
+        <w:t xml:space="preserve">data set. Geophysical Research Letters 42, 395–402.</w:t>
+      </w:r>
+      <w:r>
+        <w:t xml:space="preserve"> </w:t>
+      </w:r>
+      <w:hyperlink r:id="rId36">
+        <w:r>
+          <w:rPr>
+            <w:rStyle w:val="Hyperlink"/>
+          </w:rPr>
+          <w:t xml:space="preserve">https://doi.org/10.1002/2014GL062764</w:t>
+        </w:r>
+      </w:hyperlink>
+    </w:p>
+    <w:bookmarkEnd w:id="37"/>
+    <w:bookmarkStart w:id="39" w:name="ref-beaulieuControlsGasTransfer2012"/>
+    <w:p>
+      <w:pPr>
+        <w:pStyle w:val="Bibliography"/>
+      </w:pPr>
+      <w:r>
         <w:t xml:space="preserve">Beaulieu, J.J., Shuster, W.D., Rebholz, J.A., 2012. Controls on gas transfer velocities in a large river. Journal of Geophysical Research: Biogeosciences 117.</w:t>
       </w:r>
       <w:r>
         <w:t xml:space="preserve"> </w:t>
       </w:r>
-      <w:hyperlink r:id="rId35">
+      <w:hyperlink r:id="rId38">
         <w:r>
           <w:rPr>
             <w:rStyle w:val="Hyperlink"/>
@@ -3925,8 +4503,8 @@
         </w:r>
       </w:hyperlink>
     </w:p>
-    <w:bookmarkEnd w:id="36"/>
-    <w:bookmarkStart w:id="38" w:name="X9d8a83bf5201b8e1c838726f2cdb3906cc6880a"/>
+    <w:bookmarkEnd w:id="39"/>
+    <w:bookmarkStart w:id="41" w:name="Xdbd54ef9038a6546bc878e25d0471ceeef59cc0"/>
     <w:p>
       <w:pPr>
         <w:pStyle w:val="Bibliography"/>
@@ -3952,7 +4530,7 @@
       <w:r>
         <w:t xml:space="preserve"> </w:t>
       </w:r>
-      <w:hyperlink r:id="rId37">
+      <w:hyperlink r:id="rId40">
         <w:r>
           <w:rPr>
             <w:rStyle w:val="Hyperlink"/>
@@ -3961,8 +4539,8 @@
         </w:r>
       </w:hyperlink>
     </w:p>
-    <w:bookmarkEnd w:id="38"/>
-    <w:bookmarkStart w:id="40" w:name="X1a76598ca511f3330c42372d0336b7d2eb8a399"/>
+    <w:bookmarkEnd w:id="41"/>
+    <w:bookmarkStart w:id="43" w:name="X1a76598ca511f3330c42372d0336b7d2eb8a399"/>
     <w:p>
       <w:pPr>
         <w:pStyle w:val="Bibliography"/>
@@ -4000,7 +4578,7 @@
       <w:r>
         <w:t xml:space="preserve"> </w:t>
       </w:r>
-      <w:hyperlink r:id="rId39">
+      <w:hyperlink r:id="rId42">
         <w:r>
           <w:rPr>
             <w:rStyle w:val="Hyperlink"/>
@@ -4009,19 +4587,91 @@
         </w:r>
       </w:hyperlink>
     </w:p>
-    <w:bookmarkEnd w:id="40"/>
-    <w:bookmarkStart w:id="42" w:name="ref-raymondGlobalCarbonDioxide2013a"/>
+    <w:bookmarkEnd w:id="43"/>
+    <w:bookmarkStart w:id="45" w:name="ref-hallUseArgonMeasure2018"/>
     <w:p>
       <w:pPr>
         <w:pStyle w:val="Bibliography"/>
       </w:pPr>
       <w:r>
+        <w:t xml:space="preserve">Hall, R.O., Madinger, H.L., 2018. Use of argon to measure gas exchange in turbulent mountain streams. Biogeosciences 15, 3085–3092.</w:t>
+      </w:r>
+      <w:r>
+        <w:t xml:space="preserve"> </w:t>
+      </w:r>
+      <w:hyperlink r:id="rId44">
+        <w:r>
+          <w:rPr>
+            <w:rStyle w:val="Hyperlink"/>
+          </w:rPr>
+          <w:t xml:space="preserve">https://doi.org/10.5194/bg-15-3085-2018</w:t>
+        </w:r>
+      </w:hyperlink>
+    </w:p>
+    <w:bookmarkEnd w:id="45"/>
+    <w:bookmarkStart w:id="47" w:name="ref-mauriceInfluenceFlowBed2017"/>
+    <w:p>
+      <w:pPr>
+        <w:pStyle w:val="Bibliography"/>
+      </w:pPr>
+      <w:r>
+        <w:t xml:space="preserve">Maurice, L., Rawlins, B.G., Farr, G., Bell, R., Gooddy, D.C., 2017. The influence of flow and bed slope on gas transfer in steep streams and their implications for evasion of</w:t>
+      </w:r>
+      <w:r>
+        <w:t xml:space="preserve"> </w:t>
+      </w:r>
+      <w:r>
+        <w:t xml:space="preserve">CO2</w:t>
+      </w:r>
+      <w:r>
+        <w:t xml:space="preserve">. JOURNAL OF GEOPHYSICAL RESEARCH-BIOGEOSCIENCES 122, 2862–2875.</w:t>
+      </w:r>
+      <w:r>
+        <w:t xml:space="preserve"> </w:t>
+      </w:r>
+      <w:hyperlink r:id="rId46">
+        <w:r>
+          <w:rPr>
+            <w:rStyle w:val="Hyperlink"/>
+          </w:rPr>
+          <w:t xml:space="preserve">https://doi.org/10.1002/2017JG004045</w:t>
+        </w:r>
+      </w:hyperlink>
+    </w:p>
+    <w:bookmarkEnd w:id="47"/>
+    <w:bookmarkStart w:id="49" w:name="ref-parkWorldwideVariationsHydraulic1977"/>
+    <w:p>
+      <w:pPr>
+        <w:pStyle w:val="Bibliography"/>
+      </w:pPr>
+      <w:r>
+        <w:t xml:space="preserve">Park, C.C., 1977. World-wide variations in hydraulic geometry exponents of stream channels: An analysis and some observations. Journal of Hydrology 33, 133–146.</w:t>
+      </w:r>
+      <w:r>
+        <w:t xml:space="preserve"> </w:t>
+      </w:r>
+      <w:hyperlink r:id="rId48">
+        <w:r>
+          <w:rPr>
+            <w:rStyle w:val="Hyperlink"/>
+          </w:rPr>
+          <w:t xml:space="preserve">https://doi.org/10.1016/0022-1694(77)90103-2</w:t>
+        </w:r>
+      </w:hyperlink>
+    </w:p>
+    <w:bookmarkEnd w:id="49"/>
+    <w:bookmarkStart w:id="51" w:name="ref-raymondGlobalCarbonDioxide2013"/>
+    <w:p>
+      <w:pPr>
+        <w:pStyle w:val="Bibliography"/>
+      </w:pPr>
+      <w:r>
         <w:t xml:space="preserve">Raymond, P.A., Hartmann, J., Lauerwald, R., Sobek, S., McDonald, C., Hoover, M., Butman, D., Striegl, R., Mayorga, E., Humborg, C., Kortelainen, P., Dürr, H., Meybeck, M., Ciais, P., Guth, P., 2013. Global carbon dioxide emissions from inland waters. Nature 503, 355–359.</w:t>
       </w:r>
       <w:r>
         <w:t xml:space="preserve"> </w:t>
       </w:r>
-      <w:hyperlink r:id="rId41">
+      <w:hyperlink r:id="rId50">
         <w:r>
           <w:rPr>
             <w:rStyle w:val="Hyperlink"/>
@@ -4030,34 +4680,79 @@
         </w:r>
       </w:hyperlink>
     </w:p>
-    <w:bookmarkEnd w:id="42"/>
-    <w:bookmarkStart w:id="44" w:name="ref-raymondScalingGasTransfer2012a"/>
+    <w:bookmarkEnd w:id="51"/>
+    <w:bookmarkStart w:id="53" w:name="ref-raymondScalingGasTransfer2012"/>
     <w:p>
       <w:pPr>
         <w:pStyle w:val="Bibliography"/>
       </w:pPr>
       <w:r>
-        <w:t xml:space="preserve">Raymond, P.A., Zappa, C.J., Butman, D., Bott, T.L., Potter, J., Mulholland, P., Laursen, A.E., McDowell, W.H., Newbold, D., 2012. Scaling the gas transfer velocity and hydraulic geometry in streams and small rivers. Limnology and Oceanography: Fluids and Environments 2, 41–53.</w:t>
-      </w:r>
-      <w:r>
-        <w:t xml:space="preserve"> </w:t>
-      </w:r>
-      <w:hyperlink r:id="rId43">
+        <w:t xml:space="preserve">Raymond, P.A., Zappa, C.J., Butman, D., Bott, T.L., Potter, J., Mulholland, P., Laursen, A.E., McDowell, W.H., Newbold, D., 2012. Scaling the gas transfer velocity and hydraulic geometry in streams and small rivers. Limnology and Oceanography 41–53.</w:t>
+      </w:r>
+      <w:r>
+        <w:t xml:space="preserve"> </w:t>
+      </w:r>
+      <w:hyperlink r:id="rId52">
         <w:r>
           <w:rPr>
             <w:rStyle w:val="Hyperlink"/>
           </w:rPr>
-          <w:t xml:space="preserve">https://doi.org/10.1215/21573689-1597669</w:t>
+          <w:t xml:space="preserve">https://doi.org/10.1215/21573689-1597669@10.1002/(ISSN)1939-5590.MethaneVI</w:t>
         </w:r>
       </w:hyperlink>
     </w:p>
-    <w:bookmarkEnd w:id="44"/>
-    <w:bookmarkStart w:id="46" w:name="ref-ulsethDistinctAirWater2019a"/>
+    <w:bookmarkEnd w:id="53"/>
+    <w:bookmarkStart w:id="55" w:name="ref-schelkerCO2EvasionSteep2016"/>
     <w:p>
       <w:pPr>
         <w:pStyle w:val="Bibliography"/>
       </w:pPr>
       <w:r>
+        <w:t xml:space="preserve">Schelker, J., Singer, G.A., Ulseth, A.J., Hengsberger, S., Battin, T.J., 2016.</w:t>
+      </w:r>
+      <w:r>
+        <w:t xml:space="preserve"> </w:t>
+      </w:r>
+      <w:r>
+        <w:t xml:space="preserve">CO2</w:t>
+      </w:r>
+      <w:r>
+        <w:t xml:space="preserve"> </w:t>
+      </w:r>
+      <w:r>
+        <w:t xml:space="preserve">evasion from a steep, high gradient stream network: Importance of seasonal and diurnal variation in aquatic</w:t>
+      </w:r>
+      <w:r>
+        <w:t xml:space="preserve"> </w:t>
+      </w:r>
+      <w:r>
+        <w:t xml:space="preserve">pCO2</w:t>
+      </w:r>
+      <w:r>
+        <w:t xml:space="preserve"> </w:t>
+      </w:r>
+      <w:r>
+        <w:t xml:space="preserve">and gas transfer. Limnology and Oceanography 61, 1826–1838.</w:t>
+      </w:r>
+      <w:r>
+        <w:t xml:space="preserve"> </w:t>
+      </w:r>
+      <w:hyperlink r:id="rId54">
+        <w:r>
+          <w:rPr>
+            <w:rStyle w:val="Hyperlink"/>
+          </w:rPr>
+          <w:t xml:space="preserve">https://doi.org/10.1002/lno.10339</w:t>
+        </w:r>
+      </w:hyperlink>
+    </w:p>
+    <w:bookmarkEnd w:id="55"/>
+    <w:bookmarkStart w:id="57" w:name="ref-ulsethDistinctAirWater2019"/>
+    <w:p>
+      <w:pPr>
+        <w:pStyle w:val="Bibliography"/>
+      </w:pPr>
+      <w:r>
         <w:t xml:space="preserve">Ulseth, A.J., Hall, R.O., Boix Canadell, M., Madinger, H.L., Niayifar, A., Battin, T.J., 2019. Distinct air</w:t>
       </w:r>
       <w:r>
@@ -4066,7 +4761,7 @@
       <w:r>
         <w:t xml:space="preserve"> </w:t>
       </w:r>
-      <w:hyperlink r:id="rId45">
+      <w:hyperlink r:id="rId56">
         <w:r>
           <w:rPr>
             <w:rStyle w:val="Hyperlink"/>
@@ -4075,8 +4770,8 @@
         </w:r>
       </w:hyperlink>
     </w:p>
-    <w:bookmarkEnd w:id="46"/>
-    <w:bookmarkStart w:id="48" w:name="ref-wanninkhofRelationshipWindSpeed1992a"/>
+    <w:bookmarkEnd w:id="57"/>
+    <w:bookmarkStart w:id="59" w:name="ref-wanninkhofRelationshipWindSpeed1992"/>
     <w:p>
       <w:pPr>
         <w:pStyle w:val="Bibliography"/>
@@ -4087,7 +4782,7 @@
       <w:r>
         <w:t xml:space="preserve"> </w:t>
       </w:r>
-      <w:hyperlink r:id="rId47">
+      <w:hyperlink r:id="rId58">
         <w:r>
           <w:rPr>
             <w:rStyle w:val="Hyperlink"/>
@@ -4096,9 +4791,9 @@
         </w:r>
       </w:hyperlink>
     </w:p>
-    <w:bookmarkEnd w:id="48"/>
-    <w:bookmarkEnd w:id="49"/>
-    <w:bookmarkEnd w:id="50"/>
+    <w:bookmarkEnd w:id="59"/>
+    <w:bookmarkEnd w:id="60"/>
+    <w:bookmarkEnd w:id="61"/>
     <w:sectPr>
       <w:footerReference r:id="rId9" w:type="default"/>
       <w:pgSz w:h="15840" w:w="12240"/>

</xml_diff>